<commit_message>
Changed template file to use single curly brackets
</commit_message>
<xml_diff>
--- a/High Risk Manoeuvre Template.docx
+++ b/High Risk Manoeuvre Template.docx
@@ -106,15 +106,16 @@
                 <w:rFonts w:eastAsia="Arial" w:cs="Arial"/>
                 <w:color w:val="000000" w:themeColor="text1"/>
                 <w:sz w:val="20"/>
-              </w:rPr>
-            </w:pPr>
-            <w:r>
-              <w:rPr>
-                <w:rFonts w:eastAsia="Arial" w:cs="Arial"/>
-                <w:color w:val="000000" w:themeColor="text1"/>
-                <w:sz w:val="20"/>
-              </w:rPr>
-              <w:t>{{description}}</w:t>
+                <w:u w:val="single"/>
+              </w:rPr>
+            </w:pPr>
+            <w:r>
+              <w:rPr>
+                <w:rFonts w:eastAsia="Arial" w:cs="Arial"/>
+                <w:color w:val="000000" w:themeColor="text1"/>
+                <w:sz w:val="20"/>
+              </w:rPr>
+              <w:t>{description}</w:t>
             </w:r>
           </w:p>
         </w:tc>
@@ -166,7 +167,7 @@
                 <w:color w:val="000000" w:themeColor="text1"/>
                 <w:sz w:val="20"/>
               </w:rPr>
-              <w:t>{{</w:t>
+              <w:t>{</w:t>
             </w:r>
             <w:proofErr w:type="spellStart"/>
             <w:r>
@@ -184,7 +185,7 @@
                 <w:color w:val="000000" w:themeColor="text1"/>
                 <w:sz w:val="20"/>
               </w:rPr>
-              <w:t>}}</w:t>
+              <w:t>}</w:t>
             </w:r>
           </w:p>
         </w:tc>
@@ -236,7 +237,7 @@
                 <w:color w:val="000000" w:themeColor="text1"/>
                 <w:sz w:val="20"/>
               </w:rPr>
-              <w:t>{{</w:t>
+              <w:t>{</w:t>
             </w:r>
             <w:proofErr w:type="spellStart"/>
             <w:r>
@@ -254,7 +255,7 @@
                 <w:color w:val="000000" w:themeColor="text1"/>
                 <w:sz w:val="20"/>
               </w:rPr>
-              <w:t>}}</w:t>
+              <w:t>}</w:t>
             </w:r>
           </w:p>
         </w:tc>
@@ -306,7 +307,7 @@
                 <w:color w:val="000000" w:themeColor="text1"/>
                 <w:sz w:val="20"/>
               </w:rPr>
-              <w:t>{{</w:t>
+              <w:t>{</w:t>
             </w:r>
             <w:proofErr w:type="spellStart"/>
             <w:r>
@@ -324,7 +325,7 @@
                 <w:color w:val="000000" w:themeColor="text1"/>
                 <w:sz w:val="20"/>
               </w:rPr>
-              <w:t>}}</w:t>
+              <w:t>}</w:t>
             </w:r>
           </w:p>
         </w:tc>
@@ -376,7 +377,7 @@
                 <w:color w:val="000000" w:themeColor="text1"/>
                 <w:sz w:val="20"/>
               </w:rPr>
-              <w:t>{{</w:t>
+              <w:t>{</w:t>
             </w:r>
             <w:proofErr w:type="spellStart"/>
             <w:r>
@@ -394,7 +395,7 @@
                 <w:color w:val="000000" w:themeColor="text1"/>
                 <w:sz w:val="20"/>
               </w:rPr>
-              <w:t>}}</w:t>
+              <w:t>}</w:t>
             </w:r>
           </w:p>
         </w:tc>
@@ -446,7 +447,7 @@
                 <w:color w:val="000000" w:themeColor="text1"/>
                 <w:sz w:val="20"/>
               </w:rPr>
-              <w:t>{{fee}}</w:t>
+              <w:t>{fee}</w:t>
             </w:r>
           </w:p>
         </w:tc>
@@ -498,7 +499,7 @@
                 <w:color w:val="000000" w:themeColor="text1"/>
                 <w:sz w:val="20"/>
               </w:rPr>
-              <w:t>{{</w:t>
+              <w:t>{</w:t>
             </w:r>
             <w:proofErr w:type="spellStart"/>
             <w:r>
@@ -516,7 +517,7 @@
                 <w:color w:val="000000" w:themeColor="text1"/>
                 <w:sz w:val="20"/>
               </w:rPr>
-              <w:t>}}</w:t>
+              <w:t>}</w:t>
             </w:r>
           </w:p>
         </w:tc>
@@ -568,7 +569,7 @@
                 <w:color w:val="000000" w:themeColor="text1"/>
                 <w:sz w:val="20"/>
               </w:rPr>
-              <w:t>{{serial}}</w:t>
+              <w:t>{serial}</w:t>
             </w:r>
           </w:p>
         </w:tc>
@@ -620,7 +621,7 @@
                 <w:color w:val="000000" w:themeColor="text1"/>
                 <w:sz w:val="20"/>
               </w:rPr>
-              <w:t>{{author}}</w:t>
+              <w:t>{author}</w:t>
             </w:r>
           </w:p>
         </w:tc>
@@ -660,7 +661,7 @@
           </w:tcPr>
           <w:p>
             <w:r>
-              <w:t>{{images}}</w:t>
+              <w:t>{images}</w:t>
             </w:r>
           </w:p>
         </w:tc>
@@ -774,7 +775,7 @@
                 <w:rFonts w:eastAsia="Arial" w:cs="Arial"/>
                 <w:sz w:val="20"/>
               </w:rPr>
-              <w:t>{{</w:t>
+              <w:t>{</w:t>
             </w:r>
             <w:proofErr w:type="spellStart"/>
             <w:r>
@@ -790,7 +791,7 @@
                 <w:rFonts w:eastAsia="Arial" w:cs="Arial"/>
                 <w:sz w:val="20"/>
               </w:rPr>
-              <w:t>}}</w:t>
+              <w:t>}</w:t>
             </w:r>
           </w:p>
         </w:tc>
@@ -841,7 +842,7 @@
                 <w:rFonts w:eastAsia="Arial" w:cs="Arial"/>
                 <w:sz w:val="20"/>
               </w:rPr>
-              <w:t>{{</w:t>
+              <w:t>{</w:t>
             </w:r>
             <w:proofErr w:type="spellStart"/>
             <w:r>
@@ -857,7 +858,7 @@
                 <w:rFonts w:eastAsia="Arial" w:cs="Arial"/>
                 <w:sz w:val="20"/>
               </w:rPr>
-              <w:t>}}</w:t>
+              <w:t>}</w:t>
             </w:r>
           </w:p>
         </w:tc>
@@ -910,7 +911,7 @@
                 <w:color w:val="000000" w:themeColor="text1"/>
                 <w:sz w:val="20"/>
               </w:rPr>
-              <w:t>{{</w:t>
+              <w:t>{</w:t>
             </w:r>
             <w:proofErr w:type="spellStart"/>
             <w:r>
@@ -928,7 +929,7 @@
                 <w:color w:val="000000" w:themeColor="text1"/>
                 <w:sz w:val="20"/>
               </w:rPr>
-              <w:t>}}</w:t>
+              <w:t>}</w:t>
             </w:r>
           </w:p>
         </w:tc>
@@ -981,7 +982,7 @@
                 <w:color w:val="000000" w:themeColor="text1"/>
                 <w:sz w:val="20"/>
               </w:rPr>
-              <w:t>{{</w:t>
+              <w:t>{</w:t>
             </w:r>
             <w:proofErr w:type="spellStart"/>
             <w:r>
@@ -999,7 +1000,7 @@
                 <w:color w:val="000000" w:themeColor="text1"/>
                 <w:sz w:val="20"/>
               </w:rPr>
-              <w:t>}}</w:t>
+              <w:t>}</w:t>
             </w:r>
           </w:p>
         </w:tc>
@@ -2320,12 +2321,18 @@
 </file>
 
 <file path=customXml/item1.xml><?xml version="1.0" encoding="utf-8"?>
-<?mso-contentType ?>
-<FormTemplates xmlns="http://schemas.microsoft.com/sharepoint/v3/contenttype/forms">
-  <Display>DocumentLibraryForm</Display>
-  <Edit>DocumentLibraryForm</Edit>
-  <New>DocumentLibraryForm</New>
-</FormTemplates>
+<p:properties xmlns:p="http://schemas.microsoft.com/office/2006/metadata/properties" xmlns:xsi="http://www.w3.org/2001/XMLSchema-instance" xmlns:pc="http://schemas.microsoft.com/office/infopath/2007/PartnerControls">
+  <documentManagement>
+    <_ip_UnifiedCompliancePolicyUIAction xmlns="http://schemas.microsoft.com/sharepoint/v3" xsi:nil="true"/>
+    <_ip_UnifiedCompliancePolicyProperties xmlns="http://schemas.microsoft.com/sharepoint/v3" xsi:nil="true"/>
+    <AmountPaid xmlns="997a27d5-d1f0-48d8-8df9-67dcf9bc9291" xsi:nil="true"/>
+    <Amount xmlns="997a27d5-d1f0-48d8-8df9-67dcf9bc9291" xsi:nil="true"/>
+    <TaxCatchAll xmlns="3949c874-0c3c-47f8-b70f-dc111704109a" xsi:nil="true"/>
+    <lcf76f155ced4ddcb4097134ff3c332f xmlns="997a27d5-d1f0-48d8-8df9-67dcf9bc9291">
+      <Terms xmlns="http://schemas.microsoft.com/office/infopath/2007/PartnerControls"/>
+    </lcf76f155ced4ddcb4097134ff3c332f>
+  </documentManagement>
+</p:properties>
 </file>
 
 <file path=customXml/item2.xml><?xml version="1.0" encoding="utf-8"?>
@@ -2611,24 +2618,22 @@
 </file>
 
 <file path=customXml/item3.xml><?xml version="1.0" encoding="utf-8"?>
-<p:properties xmlns:p="http://schemas.microsoft.com/office/2006/metadata/properties" xmlns:xsi="http://www.w3.org/2001/XMLSchema-instance" xmlns:pc="http://schemas.microsoft.com/office/infopath/2007/PartnerControls">
-  <documentManagement>
-    <_ip_UnifiedCompliancePolicyUIAction xmlns="http://schemas.microsoft.com/sharepoint/v3" xsi:nil="true"/>
-    <_ip_UnifiedCompliancePolicyProperties xmlns="http://schemas.microsoft.com/sharepoint/v3" xsi:nil="true"/>
-    <AmountPaid xmlns="997a27d5-d1f0-48d8-8df9-67dcf9bc9291" xsi:nil="true"/>
-    <Amount xmlns="997a27d5-d1f0-48d8-8df9-67dcf9bc9291" xsi:nil="true"/>
-    <TaxCatchAll xmlns="3949c874-0c3c-47f8-b70f-dc111704109a" xsi:nil="true"/>
-    <lcf76f155ced4ddcb4097134ff3c332f xmlns="997a27d5-d1f0-48d8-8df9-67dcf9bc9291">
-      <Terms xmlns="http://schemas.microsoft.com/office/infopath/2007/PartnerControls"/>
-    </lcf76f155ced4ddcb4097134ff3c332f>
-  </documentManagement>
-</p:properties>
+<?mso-contentType ?>
+<FormTemplates xmlns="http://schemas.microsoft.com/sharepoint/v3/contenttype/forms">
+  <Display>DocumentLibraryForm</Display>
+  <Edit>DocumentLibraryForm</Edit>
+  <New>DocumentLibraryForm</New>
+</FormTemplates>
 </file>
 
 <file path=customXml/itemProps1.xml><?xml version="1.0" encoding="utf-8"?>
-<ds:datastoreItem xmlns:ds="http://schemas.openxmlformats.org/officeDocument/2006/customXml" ds:itemID="{BC318BE4-A453-4D3C-B6FD-6BED9C35C1D5}">
+<ds:datastoreItem xmlns:ds="http://schemas.openxmlformats.org/officeDocument/2006/customXml" ds:itemID="{280D24EA-E0F8-4C3A-A4DA-92273651F330}">
   <ds:schemaRefs>
-    <ds:schemaRef ds:uri="http://schemas.microsoft.com/sharepoint/v3/contenttype/forms"/>
+    <ds:schemaRef ds:uri="http://schemas.microsoft.com/office/2006/metadata/properties"/>
+    <ds:schemaRef ds:uri="http://schemas.microsoft.com/office/infopath/2007/PartnerControls"/>
+    <ds:schemaRef ds:uri="http://schemas.microsoft.com/sharepoint/v3"/>
+    <ds:schemaRef ds:uri="997a27d5-d1f0-48d8-8df9-67dcf9bc9291"/>
+    <ds:schemaRef ds:uri="3949c874-0c3c-47f8-b70f-dc111704109a"/>
   </ds:schemaRefs>
 </ds:datastoreItem>
 </file>
@@ -2654,13 +2659,9 @@
 </file>
 
 <file path=customXml/itemProps3.xml><?xml version="1.0" encoding="utf-8"?>
-<ds:datastoreItem xmlns:ds="http://schemas.openxmlformats.org/officeDocument/2006/customXml" ds:itemID="{280D24EA-E0F8-4C3A-A4DA-92273651F330}">
+<ds:datastoreItem xmlns:ds="http://schemas.openxmlformats.org/officeDocument/2006/customXml" ds:itemID="{BC318BE4-A453-4D3C-B6FD-6BED9C35C1D5}">
   <ds:schemaRefs>
-    <ds:schemaRef ds:uri="http://schemas.microsoft.com/office/2006/metadata/properties"/>
-    <ds:schemaRef ds:uri="http://schemas.microsoft.com/office/infopath/2007/PartnerControls"/>
-    <ds:schemaRef ds:uri="http://schemas.microsoft.com/sharepoint/v3"/>
-    <ds:schemaRef ds:uri="997a27d5-d1f0-48d8-8df9-67dcf9bc9291"/>
-    <ds:schemaRef ds:uri="3949c874-0c3c-47f8-b70f-dc111704109a"/>
+    <ds:schemaRef ds:uri="http://schemas.microsoft.com/sharepoint/v3/contenttype/forms"/>
   </ds:schemaRefs>
 </ds:datastoreItem>
 </file>
</xml_diff>